<commit_message>
dev-cit-3.0-sprint3: moved configuration blueprint to mtwilson core
</commit_message>
<xml_diff>
--- a/blueprints/Mt Wilson Launcher.docx
+++ b/blueprints/Mt Wilson Launcher.docx
@@ -75,44 +75,12 @@
     </w:p>
     <w:p>
       <w:r>
-        <w:t>The default application properties are for Mt Wilson. Other applications can place an “</w:t>
-      </w:r>
-      <w:proofErr w:type="spellStart"/>
-      <w:r>
-        <w:t>application.properties</w:t>
-      </w:r>
-      <w:proofErr w:type="spellEnd"/>
-      <w:r>
-        <w:t xml:space="preserve">” file in the </w:t>
-      </w:r>
-      <w:proofErr w:type="spellStart"/>
-      <w:r>
-        <w:t>classpath</w:t>
-      </w:r>
-      <w:proofErr w:type="spellEnd"/>
-      <w:r>
-        <w:t xml:space="preserve"> under the </w:t>
-      </w:r>
-      <w:proofErr w:type="spellStart"/>
-      <w:r>
-        <w:t>com.intel.mtwilson</w:t>
-      </w:r>
-      <w:proofErr w:type="spellEnd"/>
-      <w:r>
-        <w:t xml:space="preserve"> package in order to override the defaults. </w:t>
+        <w:t xml:space="preserve">The default application properties are for Mt Wilson. Other applications can place an “application.properties” file in the classpath under the com.intel.mtwilson package in order to override the defaults. </w:t>
       </w:r>
     </w:p>
     <w:p>
       <w:r>
-        <w:t xml:space="preserve">After the launcher loads the </w:t>
-      </w:r>
-      <w:proofErr w:type="spellStart"/>
-      <w:r>
-        <w:t>application.properties</w:t>
-      </w:r>
-      <w:proofErr w:type="spellEnd"/>
-      <w:r>
-        <w:t xml:space="preserve">, or assigns the defaults, it sets them as system properties so they are available for other components to reference. This allows other components and specifically the configuration component to read the properties without a dependency on the mtwilson-launcher project. </w:t>
+        <w:t xml:space="preserve">After the launcher loads the application.properties, or assigns the defaults, it sets them as system properties so they are available for other components to reference. This allows other components and specifically the configuration component to read the properties without a dependency on the mtwilson-launcher project. </w:t>
       </w:r>
       <w:r>
         <w:t>The launcher respects existing properties so if any system properties are already defined, the launcher does not replace them.</w:t>
@@ -123,15 +91,7 @@
         <w:t xml:space="preserve">The </w:t>
       </w:r>
       <w:r>
-        <w:t>mtwilson-launcher-</w:t>
-      </w:r>
-      <w:proofErr w:type="spellStart"/>
-      <w:r>
-        <w:t>api</w:t>
-      </w:r>
-      <w:proofErr w:type="spellEnd"/>
-      <w:r>
-        <w:t xml:space="preserve"> project provides </w:t>
+        <w:t xml:space="preserve">mtwilson-launcher-api project provides </w:t>
       </w:r>
       <w:r>
         <w:t xml:space="preserve">annotations and interfaces that allow any component to hook into the launch process. For example, a component could annotate a Runnable implementation as @Background task and the launcher will run it automatically in a background thread. </w:t>
@@ -167,50 +127,63 @@
     </w:p>
     <w:p>
       <w:r>
-        <w:t xml:space="preserve">The following table describes the available application properties. </w:t>
+        <w:t xml:space="preserve">An application can define its own settings in a classpath resource named /com/intel/mtwilson/application.properties.  </w:t>
+      </w:r>
+      <w:r>
+        <w:t xml:space="preserve">For example, Trust Director defines </w:t>
+      </w:r>
+      <w:r>
+        <w:t>its configuration file name</w:t>
+      </w:r>
+      <w:r>
+        <w:t xml:space="preserve"> as “director.properties”, while </w:t>
+      </w:r>
+      <w:r>
+        <w:t>K</w:t>
+      </w:r>
+      <w:r>
+        <w:t xml:space="preserve">ey </w:t>
+      </w:r>
+      <w:r>
+        <w:t>B</w:t>
+      </w:r>
+      <w:r>
+        <w:t>roker defines it as “kms.conf”.</w:t>
       </w:r>
     </w:p>
     <w:p>
+      <w:r>
+        <w:t>The application.properties file can be provided as a classpath resource by any jar on the classpath, therefore it must only be defined by a jar belonging to the application</w:t>
+      </w:r>
+      <w:r>
+        <w:t xml:space="preserve"> in order to override the defaults provided by the launcher. Typically it would be included as a classpath resource in the main jar of the application, but in applications that don’t have a main jar, they can simply package a jar containing just this resource and include it in the classpath.</w:t>
+      </w:r>
+      <w:bookmarkStart w:id="0" w:name="_GoBack"/>
+      <w:bookmarkEnd w:id="0"/>
+    </w:p>
+    <w:p>
+      <w:r>
+        <w:t xml:space="preserve">The following table describes the available application properties. </w:t>
+      </w:r>
+    </w:p>
+    <w:p>
       <w:pPr>
         <w:pStyle w:val="Caption"/>
       </w:pPr>
       <w:r>
         <w:t xml:space="preserve">Table </w:t>
       </w:r>
-      <w:r>
-        <w:fldChar w:fldCharType="begin"/>
-      </w:r>
-      <w:r>
-        <w:instrText xml:space="preserve"> SEQ Table \* ARABIC </w:instrText>
-      </w:r>
-      <w:r>
-        <w:fldChar w:fldCharType="separate"/>
-      </w:r>
-      <w:proofErr w:type="gramStart"/>
-      <w:r>
-        <w:rPr>
-          <w:noProof/>
-        </w:rPr>
-        <w:t>1</w:t>
-      </w:r>
-      <w:r>
-        <w:rPr>
-          <w:noProof/>
-        </w:rPr>
-        <w:fldChar w:fldCharType="end"/>
-      </w:r>
-      <w:r>
-        <w:t xml:space="preserve"> Available properties</w:t>
-      </w:r>
-      <w:proofErr w:type="gramEnd"/>
-      <w:r>
-        <w:t xml:space="preserve"> in </w:t>
-      </w:r>
-      <w:proofErr w:type="spellStart"/>
-      <w:r>
-        <w:t>application.properties</w:t>
-      </w:r>
-      <w:proofErr w:type="spellEnd"/>
+      <w:fldSimple w:instr=" SEQ Table \* ARABIC ">
+        <w:r>
+          <w:rPr>
+            <w:noProof/>
+          </w:rPr>
+          <w:t>1</w:t>
+        </w:r>
+      </w:fldSimple>
+      <w:r>
+        <w:t xml:space="preserve"> Available properties in application.properties</w:t>
+      </w:r>
     </w:p>
     <w:tbl>
       <w:tblPr>
@@ -285,39 +258,7 @@
           </w:tcPr>
           <w:p>
             <w:r>
-              <w:t xml:space="preserve">Controls prefix for other properties, for example </w:t>
-            </w:r>
-            <w:proofErr w:type="spellStart"/>
-            <w:r>
-              <w:t>mtwilson.home</w:t>
-            </w:r>
-            <w:proofErr w:type="spellEnd"/>
-            <w:r>
-              <w:t xml:space="preserve"> would become </w:t>
-            </w:r>
-            <w:proofErr w:type="spellStart"/>
-            <w:r>
-              <w:t>kms.home</w:t>
-            </w:r>
-            <w:proofErr w:type="spellEnd"/>
-            <w:r>
-              <w:t xml:space="preserve"> if </w:t>
-            </w:r>
-            <w:proofErr w:type="spellStart"/>
-            <w:r>
-              <w:t>id</w:t>
-            </w:r>
-            <w:proofErr w:type="spellEnd"/>
-            <w:r>
-              <w:t xml:space="preserve"> is set to “</w:t>
-            </w:r>
-            <w:proofErr w:type="spellStart"/>
-            <w:r>
-              <w:t>kms</w:t>
-            </w:r>
-            <w:proofErr w:type="spellEnd"/>
-            <w:r>
-              <w:t>”</w:t>
+              <w:t>Controls prefix for other properties, for example mtwilson.home would become kms.home if id is set to “kms”</w:t>
             </w:r>
           </w:p>
         </w:tc>
@@ -363,14 +304,12 @@
             <w:tcW w:w="2538" w:type="dxa"/>
           </w:tcPr>
           <w:p>
-            <w:proofErr w:type="spellStart"/>
             <w:r>
               <w:t>mtwilson.</w:t>
             </w:r>
             <w:r>
               <w:t>configuration.file</w:t>
             </w:r>
-            <w:proofErr w:type="spellEnd"/>
           </w:p>
         </w:tc>
         <w:tc>
@@ -378,11 +317,9 @@
             <w:tcW w:w="2970" w:type="dxa"/>
           </w:tcPr>
           <w:p>
-            <w:proofErr w:type="spellStart"/>
             <w:r>
               <w:t>mtwilson.properties</w:t>
             </w:r>
-            <w:proofErr w:type="spellEnd"/>
           </w:p>
         </w:tc>
         <w:tc>
@@ -402,14 +339,12 @@
             <w:tcW w:w="2538" w:type="dxa"/>
           </w:tcPr>
           <w:p>
-            <w:proofErr w:type="spellStart"/>
             <w:r>
               <w:t>mtwilson.</w:t>
             </w:r>
             <w:r>
               <w:t>environment.prefix</w:t>
             </w:r>
-            <w:proofErr w:type="spellEnd"/>
           </w:p>
         </w:tc>
         <w:tc>
@@ -484,6 +419,7 @@
         <w:rPr>
           <w:color w:val="00B050"/>
         </w:rPr>
+        <w:lastRenderedPageBreak/>
         <w:t>Project in “packages” folder which has all Mt Wilson java dependencies - this will be copied to the /opt/mtwilson/java folder:   mtwilson-server-zip/target/feature/java</w:t>
       </w:r>
     </w:p>
@@ -502,21 +438,7 @@
         <w:rPr>
           <w:color w:val="00B050"/>
         </w:rPr>
-        <w:t xml:space="preserve">“update package” Script on build server to “update” /opt/mtwilson/java from updated jars in the packages folder (easy </w:t>
-      </w:r>
-      <w:proofErr w:type="spellStart"/>
-      <w:r>
-        <w:rPr>
-          <w:color w:val="00B050"/>
-        </w:rPr>
-        <w:t>rsync</w:t>
-      </w:r>
-      <w:proofErr w:type="spellEnd"/>
-      <w:r>
-        <w:rPr>
-          <w:color w:val="00B050"/>
-        </w:rPr>
-        <w:t>)</w:t>
+        <w:t>“update package” Script on build server to “update” /opt/mtwilson/java from updated jars in the packages folder (easy rsync)</w:t>
       </w:r>
     </w:p>
     <w:p>
@@ -534,21 +456,7 @@
         <w:rPr>
           <w:color w:val="00B050"/>
         </w:rPr>
-        <w:t xml:space="preserve">“update all” and “update </w:t>
-      </w:r>
-      <w:proofErr w:type="spellStart"/>
-      <w:r>
-        <w:rPr>
-          <w:color w:val="00B050"/>
-        </w:rPr>
-        <w:t>grep</w:t>
-      </w:r>
-      <w:proofErr w:type="spellEnd"/>
-      <w:r>
-        <w:rPr>
-          <w:color w:val="00B050"/>
-        </w:rPr>
-        <w:t xml:space="preserve"> &lt;regex&gt;” Script on build server to “update” /opt/mtwilson/java from updated jars throughout the source directory (already have this )</w:t>
+        <w:t>“update all” and “update grep &lt;regex&gt;” Script on build server to “update” /opt/mtwilson/java from updated jars throughout the source directory (already have this )</w:t>
       </w:r>
     </w:p>
     <w:p>
@@ -562,19 +470,11 @@
           <w:color w:val="00B050"/>
         </w:rPr>
       </w:pPr>
-      <w:proofErr w:type="spellStart"/>
       <w:r>
         <w:rPr>
           <w:color w:val="00B050"/>
         </w:rPr>
-        <w:t>kms</w:t>
-      </w:r>
-      <w:proofErr w:type="spellEnd"/>
-      <w:r>
-        <w:rPr>
-          <w:color w:val="00B050"/>
-        </w:rPr>
-        <w:t>-configuration -&gt;   mtwilson-configuration  &amp; mtwilson-setup</w:t>
+        <w:t>kms-configuration -&gt;   mtwilson-configuration  &amp; mtwilson-setup</w:t>
       </w:r>
     </w:p>
     <w:p>
@@ -585,14 +485,8 @@
           <w:numId w:val="32"/>
         </w:numPr>
       </w:pPr>
-      <w:proofErr w:type="spellStart"/>
-      <w:r>
-        <w:lastRenderedPageBreak/>
-        <w:t>MyConfiguration</w:t>
-      </w:r>
-      <w:proofErr w:type="spellEnd"/>
-      <w:r>
-        <w:t>: need to find uses of every public method and replace with v3 equiv. or rewrite internal to use v3 equiv. and mark deprecated</w:t>
+      <w:r>
+        <w:t>MyConfiguration: need to find uses of every public method and replace with v3 equiv. or rewrite internal to use v3 equiv. and mark deprecated</w:t>
       </w:r>
     </w:p>
     <w:p>
@@ -603,35 +497,9 @@
           <w:numId w:val="32"/>
         </w:numPr>
       </w:pPr>
-      <w:proofErr w:type="spellStart"/>
-      <w:r>
-        <w:t>MyConfiguration</w:t>
-      </w:r>
-      <w:proofErr w:type="spellEnd"/>
-      <w:r>
-        <w:t xml:space="preserve"> constructor:   </w:t>
-      </w:r>
-      <w:proofErr w:type="spellStart"/>
-      <w:r>
-        <w:t>My.configuration</w:t>
-      </w:r>
-      <w:proofErr w:type="spellEnd"/>
-      <w:r>
-        <w:t xml:space="preserve">(), </w:t>
-      </w:r>
-      <w:proofErr w:type="spellStart"/>
-      <w:r>
-        <w:t>mtwilson-test:InitMyConfig</w:t>
-      </w:r>
-      <w:proofErr w:type="spellEnd"/>
-      <w:r>
-        <w:t xml:space="preserve">, </w:t>
-      </w:r>
-      <w:proofErr w:type="spellStart"/>
-      <w:r>
-        <w:t>mtwilson-configuration:FilesystemTest</w:t>
-      </w:r>
-      <w:proofErr w:type="spellEnd"/>
+      <w:r>
+        <w:t>MyConfiguration constructor:   My.configuration(), mtwilson-test:InitMyConfig, mtwilson-configuration:FilesystemTest</w:t>
+      </w:r>
     </w:p>
     <w:p>
       <w:pPr>
@@ -641,19 +509,9 @@
           <w:numId w:val="32"/>
         </w:numPr>
       </w:pPr>
-      <w:proofErr w:type="spellStart"/>
-      <w:r>
-        <w:t>MyConfiguration</w:t>
-      </w:r>
-      <w:proofErr w:type="spellEnd"/>
-      <w:r>
-        <w:t xml:space="preserve">(Properties) constructor: </w:t>
-      </w:r>
-      <w:proofErr w:type="spellStart"/>
-      <w:r>
-        <w:t>mtwilson-my:MyPersistenceManager</w:t>
-      </w:r>
-      <w:proofErr w:type="spellEnd"/>
+      <w:r>
+        <w:t>MyConfiguration(Properties) constructor: mtwilson-my:MyPersistenceManager</w:t>
+      </w:r>
     </w:p>
     <w:p>
       <w:pPr>
@@ -663,43 +521,9 @@
           <w:numId w:val="32"/>
         </w:numPr>
       </w:pPr>
-      <w:proofErr w:type="spellStart"/>
-      <w:r>
-        <w:t>getSource</w:t>
-      </w:r>
-      <w:proofErr w:type="spellEnd"/>
-      <w:r>
-        <w:t xml:space="preserve">: </w:t>
-      </w:r>
-      <w:proofErr w:type="spellStart"/>
-      <w:r>
-        <w:t>mtwilson-console:CheckConfig</w:t>
-      </w:r>
-      <w:proofErr w:type="spellEnd"/>
-      <w:r>
-        <w:t xml:space="preserve"> and </w:t>
-      </w:r>
-      <w:proofErr w:type="spellStart"/>
-      <w:r>
-        <w:t>mtwilson-test:CertificateDownloadTest,RpcTest,VmATtestationTest</w:t>
-      </w:r>
-      <w:proofErr w:type="spellEnd"/>
-      <w:r>
-        <w:t xml:space="preserve"> can be replaced with v3 </w:t>
-      </w:r>
-      <w:proofErr w:type="spellStart"/>
-      <w:r>
-        <w:t>LayeredConfiguration</w:t>
-      </w:r>
-      <w:proofErr w:type="spellEnd"/>
-      <w:r>
-        <w:t xml:space="preserve"> </w:t>
-      </w:r>
-      <w:proofErr w:type="spellStart"/>
-      <w:r>
-        <w:t>getSource</w:t>
-      </w:r>
-      <w:proofErr w:type="spellEnd"/>
+      <w:r>
+        <w:t>getSource: mtwilson-console:CheckConfig and mtwilson-test:CertificateDownloadTest,RpcTest,VmATtestationTest can be replaced with v3 LayeredConfiguration getSource</w:t>
+      </w:r>
     </w:p>
     <w:p>
       <w:pPr>
@@ -710,31 +534,7 @@
         </w:numPr>
       </w:pPr>
       <w:r>
-        <w:t xml:space="preserve">update:  </w:t>
-      </w:r>
-      <w:proofErr w:type="spellStart"/>
-      <w:r>
-        <w:t>mtwilson-my:MyConfigurationTest</w:t>
-      </w:r>
-      <w:proofErr w:type="spellEnd"/>
-      <w:r>
-        <w:t xml:space="preserve">, </w:t>
-      </w:r>
-      <w:proofErr w:type="spellStart"/>
-      <w:r>
-        <w:t>mtwilson-setup:CreateTlsCertificate</w:t>
-      </w:r>
-      <w:proofErr w:type="spellEnd"/>
-      <w:r>
-        <w:t xml:space="preserve"> (to save </w:t>
-      </w:r>
-      <w:proofErr w:type="spellStart"/>
-      <w:r>
-        <w:t>keystore</w:t>
-      </w:r>
-      <w:proofErr w:type="spellEnd"/>
-      <w:r>
-        <w:t xml:space="preserve"> password - new setup v3 has facility for this with configuration provider)</w:t>
+        <w:t>update:  mtwilson-my:MyConfigurationTest, mtwilson-setup:CreateTlsCertificate (to save keystore password - new setup v3 has facility for this with configuration provider)</w:t>
       </w:r>
     </w:p>
     <w:p>
@@ -752,49 +552,7 @@
         <w:rPr>
           <w:color w:val="00B050"/>
         </w:rPr>
-        <w:t xml:space="preserve">Remove uses of </w:t>
-      </w:r>
-      <w:proofErr w:type="spellStart"/>
-      <w:r>
-        <w:rPr>
-          <w:color w:val="00B050"/>
-        </w:rPr>
-        <w:t>ConfigurationUtil</w:t>
-      </w:r>
-      <w:proofErr w:type="spellEnd"/>
-      <w:r>
-        <w:rPr>
-          <w:color w:val="00B050"/>
-        </w:rPr>
-        <w:t xml:space="preserve">… mostly test classes, only 3 classes in production, and also restore the all caps environment </w:t>
-      </w:r>
-      <w:proofErr w:type="spellStart"/>
-      <w:r>
-        <w:rPr>
-          <w:color w:val="00B050"/>
-        </w:rPr>
-        <w:t>config</w:t>
-      </w:r>
-      <w:proofErr w:type="spellEnd"/>
-      <w:r>
-        <w:rPr>
-          <w:color w:val="00B050"/>
-        </w:rPr>
-        <w:t xml:space="preserve">…. actually if I just move it to configuration </w:t>
-      </w:r>
-      <w:proofErr w:type="spellStart"/>
-      <w:r>
-        <w:rPr>
-          <w:color w:val="00B050"/>
-        </w:rPr>
-        <w:t>util</w:t>
-      </w:r>
-      <w:proofErr w:type="spellEnd"/>
-      <w:r>
-        <w:rPr>
-          <w:color w:val="00B050"/>
-        </w:rPr>
-        <w:t xml:space="preserve"> it will probably work ok.</w:t>
+        <w:t>Remove uses of ConfigurationUtil… mostly test classes, only 3 classes in production, and also restore the all caps environment config…. actually if I just move it to configuration util it will probably work ok.</w:t>
       </w:r>
     </w:p>
     <w:p>
@@ -806,38 +564,7 @@
         </w:numPr>
       </w:pPr>
       <w:r>
-        <w:t xml:space="preserve">Mt </w:t>
-      </w:r>
-      <w:proofErr w:type="spellStart"/>
-      <w:proofErr w:type="gramStart"/>
-      <w:r>
-        <w:t>wilson</w:t>
-      </w:r>
-      <w:proofErr w:type="spellEnd"/>
-      <w:proofErr w:type="gramEnd"/>
-      <w:r>
-        <w:t xml:space="preserve"> comm</w:t>
-      </w:r>
-      <w:bookmarkStart w:id="0" w:name="_GoBack"/>
-      <w:bookmarkEnd w:id="0"/>
-      <w:r>
-        <w:t xml:space="preserve">and / script to start the server via jetty… so I don’t have to run installer again after every build.  </w:t>
-      </w:r>
-      <w:proofErr w:type="gramStart"/>
-      <w:r>
-        <w:t>just</w:t>
-      </w:r>
-      <w:proofErr w:type="gramEnd"/>
-      <w:r>
-        <w:t xml:space="preserve"> update java and restart.  “</w:t>
-      </w:r>
-      <w:proofErr w:type="gramStart"/>
-      <w:r>
-        <w:t>mtwilson</w:t>
-      </w:r>
-      <w:proofErr w:type="gramEnd"/>
-      <w:r>
-        <w:t xml:space="preserve"> start”  will detect jetty if both tomcat and glassfish are missing…</w:t>
+        <w:t>Mt wilson command / script to start the server via jetty… so I don’t have to run installer again after every build.  just update java and restart.  “mtwilson start”  will detect jetty if both tomcat and glassfish are missing…</w:t>
       </w:r>
     </w:p>
     <w:p>
@@ -848,47 +575,11 @@
           <w:numId w:val="32"/>
         </w:numPr>
       </w:pPr>
-      <w:proofErr w:type="gramStart"/>
       <w:r>
         <w:rPr>
           <w:color w:val="00B050"/>
         </w:rPr>
-        <w:t>command</w:t>
-      </w:r>
-      <w:proofErr w:type="gramEnd"/>
-      <w:r>
-        <w:rPr>
-          <w:color w:val="00B050"/>
-        </w:rPr>
-        <w:t xml:space="preserve"> to scan extensions should be available via java service </w:t>
-      </w:r>
-      <w:proofErr w:type="spellStart"/>
-      <w:r>
-        <w:rPr>
-          <w:color w:val="00B050"/>
-        </w:rPr>
-        <w:t>api</w:t>
-      </w:r>
-      <w:proofErr w:type="spellEnd"/>
-      <w:r>
-        <w:rPr>
-          <w:color w:val="00B050"/>
-        </w:rPr>
-        <w:t xml:space="preserve"> (ok so it’s a setup task - so setup command is also available via java service </w:t>
-      </w:r>
-      <w:proofErr w:type="spellStart"/>
-      <w:r>
-        <w:rPr>
-          <w:color w:val="00B050"/>
-        </w:rPr>
-        <w:t>api</w:t>
-      </w:r>
-      <w:proofErr w:type="spellEnd"/>
-      <w:r>
-        <w:rPr>
-          <w:color w:val="00B050"/>
-        </w:rPr>
-        <w:t xml:space="preserve">).  </w:t>
+        <w:t xml:space="preserve">command to scan extensions should be available via java service api (ok so it’s a setup task - so setup command is also available via java service api).  </w:t>
       </w:r>
       <w:r>
         <w:t>then use it to scan extensions after an update (integrate into update/restart script)</w:t>
@@ -903,47 +594,7 @@
         </w:numPr>
       </w:pPr>
       <w:r>
-        <w:t>Remove “</w:t>
-      </w:r>
-      <w:proofErr w:type="spellStart"/>
-      <w:r>
-        <w:t>SetupManager</w:t>
-      </w:r>
-      <w:proofErr w:type="spellEnd"/>
-      <w:r>
-        <w:t xml:space="preserve">” command from mtwilson-setup (replaced by Setup command) - currently only referenced by </w:t>
-      </w:r>
-      <w:proofErr w:type="spellStart"/>
-      <w:r>
-        <w:t>TrustAGent’s</w:t>
-      </w:r>
-      <w:proofErr w:type="spellEnd"/>
-      <w:r>
-        <w:t xml:space="preserve"> Setup which extends it just to change </w:t>
-      </w:r>
-      <w:proofErr w:type="spellStart"/>
-      <w:r>
-        <w:t>trustagent.properties</w:t>
-      </w:r>
-      <w:proofErr w:type="spellEnd"/>
-      <w:r>
-        <w:t xml:space="preserve"> which is now available from </w:t>
-      </w:r>
-      <w:proofErr w:type="spellStart"/>
-      <w:r>
-        <w:t>system.getproperty</w:t>
-      </w:r>
-      <w:proofErr w:type="spellEnd"/>
-      <w:r>
-        <w:t>(</w:t>
-      </w:r>
-      <w:proofErr w:type="spellStart"/>
-      <w:r>
-        <w:t>configuration.file</w:t>
-      </w:r>
-      <w:proofErr w:type="spellEnd"/>
-      <w:r>
-        <w:t>)</w:t>
+        <w:t>Remove “SetupManager” command from mtwilson-setup (replaced by Setup command) - currently only referenced by TrustAGent’s Setup which extends it just to change trustagent.properties which is now available from system.getproperty(configuration.file)</w:t>
       </w:r>
     </w:p>
     <w:p>
@@ -958,104 +609,17 @@
         <w:rPr>
           <w:color w:val="00B050"/>
         </w:rPr>
-        <w:t>Refactor some of the extensions utilities between scanner/registrars/filters/selectors so that I can have:   selectors for nominating classes</w:t>
-      </w:r>
-      <w:proofErr w:type="gramStart"/>
+        <w:t xml:space="preserve">Refactor some of the extensions utilities between scanner/registrars/filters/selectors so that I can have:   selectors for nominating classes,  filters for rejecting them, and registrars for actually registering ?????   something is still wrong with that,  but the issue is that an implementation AnnotationRegistrar defines a useful rule that it won’t register java.* or javax.* classes, which is something that should go in a filter that can be applied “globally” to any registration.  then the user can extend it by adding more package restrictions with includes “only look in com.intel.*” and/or excludes “ignore </w:t>
+      </w:r>
       <w:r>
         <w:rPr>
           <w:color w:val="00B050"/>
         </w:rPr>
-        <w:t>,  filters</w:t>
-      </w:r>
-      <w:proofErr w:type="gramEnd"/>
-      <w:r>
-        <w:rPr>
-          <w:color w:val="00B050"/>
-        </w:rPr>
-        <w:t xml:space="preserve"> for rejecting them, and registrars for actually registering ?????   </w:t>
-      </w:r>
-      <w:proofErr w:type="gramStart"/>
-      <w:r>
-        <w:rPr>
-          <w:color w:val="00B050"/>
-        </w:rPr>
-        <w:t>something</w:t>
-      </w:r>
-      <w:proofErr w:type="gramEnd"/>
-      <w:r>
-        <w:rPr>
-          <w:color w:val="00B050"/>
-        </w:rPr>
-        <w:t xml:space="preserve"> is still wrong with that,  but the issue is that an implementation </w:t>
-      </w:r>
-      <w:proofErr w:type="spellStart"/>
-      <w:r>
-        <w:rPr>
-          <w:color w:val="00B050"/>
-        </w:rPr>
-        <w:t>AnnotationRegistrar</w:t>
-      </w:r>
-      <w:proofErr w:type="spellEnd"/>
-      <w:r>
-        <w:rPr>
-          <w:color w:val="00B050"/>
-        </w:rPr>
-        <w:t xml:space="preserve"> defines a useful rule that it won’t register java.* or javax.* classes, which is something that should go in a filter that can be applied “globally” to any registration.  then the user can extend it by adding more package restrictions with includes “only look in </w:t>
-      </w:r>
-      <w:proofErr w:type="spellStart"/>
-      <w:r>
-        <w:rPr>
-          <w:color w:val="00B050"/>
-        </w:rPr>
-        <w:t>com.intel</w:t>
-      </w:r>
-      <w:proofErr w:type="spellEnd"/>
-      <w:r>
-        <w:rPr>
-          <w:color w:val="00B050"/>
-        </w:rPr>
-        <w:t xml:space="preserve">.*” and/or excludes “ignore anything in </w:t>
-      </w:r>
-      <w:proofErr w:type="spellStart"/>
-      <w:r>
-        <w:rPr>
-          <w:color w:val="00B050"/>
-        </w:rPr>
-        <w:t>org.apache</w:t>
-      </w:r>
-      <w:proofErr w:type="spellEnd"/>
-      <w:r>
-        <w:rPr>
-          <w:color w:val="00B050"/>
-        </w:rPr>
-        <w:t xml:space="preserve">.*”    </w:t>
-      </w:r>
-      <w:r>
-        <w:t xml:space="preserve">Also I need another Scanner that instead of nominating every class file for registration,  it can scan the </w:t>
-      </w:r>
-      <w:proofErr w:type="spellStart"/>
-      <w:r>
-        <w:t>bytecode</w:t>
-      </w:r>
-      <w:proofErr w:type="spellEnd"/>
-      <w:r>
-        <w:t xml:space="preserve"> to check for uses of </w:t>
-      </w:r>
-      <w:proofErr w:type="spellStart"/>
-      <w:r>
-        <w:t>Extensions.find</w:t>
-      </w:r>
-      <w:proofErr w:type="spellEnd"/>
-      <w:r>
-        <w:t xml:space="preserve">, </w:t>
-      </w:r>
-      <w:proofErr w:type="spellStart"/>
-      <w:r>
-        <w:t>Extensions.findAll</w:t>
-      </w:r>
-      <w:proofErr w:type="spellEnd"/>
-      <w:r>
-        <w:t xml:space="preserve"> etc.  essentially extension points and just grab the specific classes… this will work as long as all extension points are static and it can skip dynamic checkpoints (where a class variable is passed in) or maybe future implementation could attempt to follow dynamic checkpoints to see if they can be statically resolved and if not then skip them and maybe log somewhere the static and dynamic extension points so the admin can see them all.</w:t>
+        <w:lastRenderedPageBreak/>
+        <w:t xml:space="preserve">anything in org.apache.*”    </w:t>
+      </w:r>
+      <w:r>
+        <w:t>Also I need another Scanner that instead of nominating every class file for registration,  it can scan the bytecode to check for uses of Extensions.find, Extensions.findAll etc.  essentially extension points and just grab the specific classes… this will work as long as all extension points are static and it can skip dynamic checkpoints (where a class variable is passed in) or maybe future implementation could attempt to follow dynamic checkpoints to see if they can be statically resolved and if not then skip them and maybe log somewhere the static and dynamic extension points so the admin can see them all.</w:t>
       </w:r>
     </w:p>
     <w:p>

</xml_diff>